<commit_message>
updated contact info and links on contact.html and portfolio.html
</commit_message>
<xml_diff>
--- a/assets/images/kristinaHamilton.docx
+++ b/assets/images/kristinaHamilton.docx
@@ -44,53 +44,6 @@
                 <w:szCs w:val="22"/>
               </w:rPr>
             </w:pPr>
-            <w:r>
-              <w:rPr>
-                <w:rStyle w:val="monogram"/>
-                <w:rFonts w:ascii="Century Gothic" w:eastAsia="Century Gothic" w:hAnsi="Century Gothic" w:cs="Century Gothic"/>
-                <w:noProof/>
-                <w:color w:val="494C4E"/>
-                <w:sz w:val="22"/>
-                <w:szCs w:val="22"/>
-              </w:rPr>
-              <w:drawing>
-                <wp:inline distT="0" distB="0" distL="0" distR="0" wp14:anchorId="51C32B44" wp14:editId="475FB23C">
-                  <wp:extent cx="1701619" cy="1006172"/>
-                  <wp:effectExtent l="0" t="0" r="0" b="0"/>
-                  <wp:docPr id="100002" name="Picture 100002"/>
-                  <wp:cNvGraphicFramePr>
-                    <a:graphicFrameLocks xmlns:a="http://schemas.openxmlformats.org/drawingml/2006/main" noChangeAspect="1"/>
-                  </wp:cNvGraphicFramePr>
-                  <a:graphic xmlns:a="http://schemas.openxmlformats.org/drawingml/2006/main">
-                    <a:graphicData uri="http://schemas.openxmlformats.org/drawingml/2006/picture">
-                      <pic:pic xmlns:pic="http://schemas.openxmlformats.org/drawingml/2006/picture">
-                        <pic:nvPicPr>
-                          <pic:cNvPr id="377300590" name=""/>
-                          <pic:cNvPicPr>
-                            <a:picLocks noChangeAspect="1"/>
-                          </pic:cNvPicPr>
-                        </pic:nvPicPr>
-                        <pic:blipFill>
-                          <a:blip r:embed="rId5"/>
-                          <a:stretch>
-                            <a:fillRect/>
-                          </a:stretch>
-                        </pic:blipFill>
-                        <pic:spPr>
-                          <a:xfrm>
-                            <a:off x="0" y="0"/>
-                            <a:ext cx="1701619" cy="1006172"/>
-                          </a:xfrm>
-                          <a:prstGeom prst="rect">
-                            <a:avLst/>
-                          </a:prstGeom>
-                        </pic:spPr>
-                      </pic:pic>
-                    </a:graphicData>
-                  </a:graphic>
-                </wp:inline>
-              </w:drawing>
-            </w:r>
           </w:p>
         </w:tc>
         <w:tc>
@@ -108,45 +61,22 @@
             <w:pPr>
               <w:pStyle w:val="divParagraph"/>
               <w:spacing w:before="120" w:line="840" w:lineRule="exact"/>
+              <w:ind w:left="1440"/>
               <w:rPr>
                 <w:rStyle w:val="divname"/>
                 <w:rFonts w:ascii="Century Gothic" w:eastAsia="Century Gothic" w:hAnsi="Century Gothic" w:cs="Century Gothic"/>
+                <w:b w:val="0"/>
+                <w:bCs w:val="0"/>
               </w:rPr>
             </w:pPr>
             <w:r>
               <w:rPr>
                 <w:rStyle w:val="span"/>
-                <w:rFonts w:ascii="Century Gothic" w:eastAsia="Century Gothic" w:hAnsi="Century Gothic" w:cs="Century Gothic"/>
+                <w:rFonts w:eastAsia="Century Gothic"/>
                 <w:b/>
                 <w:bCs/>
-                <w:caps/>
-                <w:color w:val="4A4A4A"/>
-                <w:spacing w:val="20"/>
-                <w:sz w:val="84"/>
-                <w:szCs w:val="84"/>
-              </w:rPr>
-              <w:t>Kristina</w:t>
-            </w:r>
-            <w:r>
-              <w:rPr>
-                <w:rStyle w:val="divname"/>
-                <w:rFonts w:ascii="Century Gothic" w:eastAsia="Century Gothic" w:hAnsi="Century Gothic" w:cs="Century Gothic"/>
-              </w:rPr>
-              <w:t xml:space="preserve"> </w:t>
-            </w:r>
-            <w:r>
-              <w:rPr>
-                <w:rStyle w:val="span"/>
-                <w:rFonts w:ascii="Century Gothic" w:eastAsia="Century Gothic" w:hAnsi="Century Gothic" w:cs="Century Gothic"/>
-                <w:b/>
-                <w:bCs/>
-                <w:caps/>
-                <w:color w:val="4A4A4A"/>
-                <w:spacing w:val="20"/>
-                <w:sz w:val="84"/>
-                <w:szCs w:val="84"/>
-              </w:rPr>
-              <w:t>Hamilton</w:t>
+              </w:rPr>
+              <w:t>Kristina Hamilton</w:t>
             </w:r>
           </w:p>
           <w:p>
@@ -460,27 +390,7 @@
                 <w:sz w:val="22"/>
                 <w:szCs w:val="22"/>
               </w:rPr>
-              <w:t xml:space="preserve">A </w:t>
-            </w:r>
-            <w:r>
-              <w:rPr>
-                <w:rStyle w:val="divsectionbody"/>
-                <w:rFonts w:ascii="Century Gothic" w:eastAsia="Century Gothic" w:hAnsi="Century Gothic" w:cs="Century Gothic"/>
-                <w:color w:val="494C4E"/>
-                <w:sz w:val="22"/>
-                <w:szCs w:val="22"/>
-              </w:rPr>
-              <w:t>full-stack web developer who thinks user first. Drawing from a vast background in marketing and user experience obtained from an education at the University of Minnesota Duluth and experience in sales. Recently earned a certificate in full stack developmen</w:t>
-            </w:r>
-            <w:r>
-              <w:rPr>
-                <w:rStyle w:val="divsectionbody"/>
-                <w:rFonts w:ascii="Century Gothic" w:eastAsia="Century Gothic" w:hAnsi="Century Gothic" w:cs="Century Gothic"/>
-                <w:color w:val="494C4E"/>
-                <w:sz w:val="22"/>
-                <w:szCs w:val="22"/>
-              </w:rPr>
-              <w:t>t from the University of Minnesota, with newly honed skills in JavaScript, CSS, and Web APIs. A proven passion for ease-of-use in design and innovative solutions.</w:t>
+              <w:t>A full-stack web developer who thinks user first. Drawing from a vast background in marketing and user experience obtained from an education at the University of Minnesota Duluth and experience in sales. Recently earned a certificate in full stack development from the University of Minnesota, with newly honed skills in JavaScript, CSS, and Web APIs. A proven passion for ease-of-use in design and innovative solutions.</w:t>
             </w:r>
           </w:p>
         </w:tc>
@@ -1495,17 +1405,7 @@
                 <w:sz w:val="22"/>
                 <w:szCs w:val="22"/>
               </w:rPr>
-              <w:t xml:space="preserve">Summary: Weather app that provides current and future weather </w:t>
-            </w:r>
-            <w:r>
-              <w:rPr>
-                <w:rStyle w:val="divsectionbody"/>
-                <w:rFonts w:ascii="Century Gothic" w:eastAsia="Century Gothic" w:hAnsi="Century Gothic" w:cs="Century Gothic"/>
-                <w:color w:val="494C4E"/>
-                <w:sz w:val="22"/>
-                <w:szCs w:val="22"/>
-              </w:rPr>
-              <w:t>forecasts in cities.</w:t>
+              <w:t>Summary: Weather app that provides current and future weather forecasts in cities.</w:t>
             </w:r>
           </w:p>
           <w:p>
@@ -1576,7 +1476,6 @@
                 <w:szCs w:val="22"/>
               </w:rPr>
             </w:pPr>
-            <w:proofErr w:type="gramStart"/>
             <w:r>
               <w:rPr>
                 <w:rStyle w:val="Strong1"/>
@@ -1587,20 +1486,7 @@
                 <w:sz w:val="22"/>
                 <w:szCs w:val="22"/>
               </w:rPr>
-              <w:t>Work Day</w:t>
-            </w:r>
-            <w:proofErr w:type="gramEnd"/>
-            <w:r>
-              <w:rPr>
-                <w:rStyle w:val="Strong1"/>
-                <w:rFonts w:ascii="Century Gothic" w:eastAsia="Century Gothic" w:hAnsi="Century Gothic" w:cs="Century Gothic"/>
-                <w:b/>
-                <w:bCs/>
-                <w:color w:val="494C4E"/>
-                <w:sz w:val="22"/>
-                <w:szCs w:val="22"/>
-              </w:rPr>
-              <w:t xml:space="preserve"> Scheduler | </w:t>
+              <w:t xml:space="preserve">Work Day Scheduler | </w:t>
             </w:r>
             <w:r>
               <w:rPr>
@@ -1803,16 +1689,7 @@
                 <w:bCs/>
               </w:rPr>
               <w:lastRenderedPageBreak/>
-              <w:t>Wo</w:t>
-            </w:r>
-            <w:r>
-              <w:rPr>
-                <w:rStyle w:val="divheading"/>
-                <w:rFonts w:ascii="Century Gothic" w:eastAsia="Century Gothic" w:hAnsi="Century Gothic" w:cs="Century Gothic"/>
-                <w:b/>
-                <w:bCs/>
-              </w:rPr>
-              <w:t>rk History</w:t>
+              <w:t>Work History</w:t>
             </w:r>
           </w:p>
         </w:tc>
@@ -1850,18 +1727,7 @@
                 <w:sz w:val="22"/>
                 <w:szCs w:val="22"/>
               </w:rPr>
-              <w:t xml:space="preserve">Sales Account </w:t>
-            </w:r>
-            <w:proofErr w:type="gramStart"/>
-            <w:r>
-              <w:rPr>
-                <w:rStyle w:val="jobtitle"/>
-                <w:rFonts w:ascii="Century Gothic" w:eastAsia="Century Gothic" w:hAnsi="Century Gothic" w:cs="Century Gothic"/>
-                <w:color w:val="494C4E"/>
-                <w:sz w:val="22"/>
-                <w:szCs w:val="22"/>
-              </w:rPr>
-              <w:t>Manager</w:t>
+              <w:t>Sales Account Manager</w:t>
             </w:r>
             <w:r>
               <w:rPr>
@@ -1871,18 +1737,7 @@
                 <w:sz w:val="22"/>
                 <w:szCs w:val="22"/>
               </w:rPr>
-              <w:t>  |</w:t>
-            </w:r>
-            <w:proofErr w:type="gramEnd"/>
-            <w:r>
-              <w:rPr>
-                <w:rStyle w:val="sprtr"/>
-                <w:rFonts w:ascii="Century Gothic" w:eastAsia="Century Gothic" w:hAnsi="Century Gothic" w:cs="Century Gothic"/>
-                <w:color w:val="494C4E"/>
-                <w:sz w:val="22"/>
-                <w:szCs w:val="22"/>
-              </w:rPr>
-              <w:t>  </w:t>
+              <w:t>  |  </w:t>
             </w:r>
             <w:r>
               <w:rPr>
@@ -1914,7 +1769,27 @@
                 <w:sz w:val="22"/>
                 <w:szCs w:val="22"/>
               </w:rPr>
-              <w:t xml:space="preserve"> Panorama - Minnetonka, MN</w:t>
+              <w:t xml:space="preserve"> Panorama</w:t>
+            </w:r>
+            <w:r>
+              <w:rPr>
+                <w:rStyle w:val="span"/>
+                <w:rFonts w:ascii="Century Gothic" w:eastAsia="Century Gothic" w:hAnsi="Century Gothic" w:cs="Century Gothic"/>
+                <w:color w:val="494C4E"/>
+                <w:sz w:val="22"/>
+                <w:szCs w:val="22"/>
+              </w:rPr>
+              <w:t>s</w:t>
+            </w:r>
+            <w:r>
+              <w:rPr>
+                <w:rStyle w:val="span"/>
+                <w:rFonts w:ascii="Century Gothic" w:eastAsia="Century Gothic" w:hAnsi="Century Gothic" w:cs="Century Gothic"/>
+                <w:color w:val="494C4E"/>
+                <w:sz w:val="22"/>
+                <w:szCs w:val="22"/>
+              </w:rPr>
+              <w:t xml:space="preserve"> - Minnetonka, MN</w:t>
             </w:r>
             <w:r>
               <w:rPr>
@@ -1945,15 +1820,6 @@
                 <w:szCs w:val="22"/>
               </w:rPr>
               <w:tab/>
-            </w:r>
-            <w:r>
-              <w:rPr>
-                <w:rStyle w:val="datesWrapper"/>
-                <w:rFonts w:ascii="Century Gothic" w:eastAsia="Century Gothic" w:hAnsi="Century Gothic" w:cs="Century Gothic"/>
-                <w:color w:val="494C4E"/>
-                <w:sz w:val="22"/>
-                <w:szCs w:val="22"/>
-              </w:rPr>
               <w:t xml:space="preserve"> </w:t>
             </w:r>
             <w:r>
@@ -2050,17 +1916,7 @@
                 <w:sz w:val="22"/>
                 <w:szCs w:val="22"/>
               </w:rPr>
-              <w:t xml:space="preserve">Brought about industry-leading results by applying </w:t>
-            </w:r>
-            <w:r>
-              <w:rPr>
-                <w:rStyle w:val="span"/>
-                <w:rFonts w:ascii="Century Gothic" w:eastAsia="Century Gothic" w:hAnsi="Century Gothic" w:cs="Century Gothic"/>
-                <w:color w:val="494C4E"/>
-                <w:sz w:val="22"/>
-                <w:szCs w:val="22"/>
-              </w:rPr>
-              <w:t>strategic industry knowledge and leadership skills.</w:t>
+              <w:t>Brought about industry-leading results by applying strategic industry knowledge and leadership skills.</w:t>
             </w:r>
           </w:p>
           <w:p>
@@ -2088,29 +1944,7 @@
                 <w:sz w:val="22"/>
                 <w:szCs w:val="22"/>
               </w:rPr>
-              <w:t xml:space="preserve">Worked diligently to resolve unique and recurring complaints, promoting </w:t>
-            </w:r>
-            <w:proofErr w:type="gramStart"/>
-            <w:r>
-              <w:rPr>
-                <w:rStyle w:val="span"/>
-                <w:rFonts w:ascii="Century Gothic" w:eastAsia="Century Gothic" w:hAnsi="Century Gothic" w:cs="Century Gothic"/>
-                <w:color w:val="494C4E"/>
-                <w:sz w:val="22"/>
-                <w:szCs w:val="22"/>
-              </w:rPr>
-              <w:t>loyalty</w:t>
-            </w:r>
-            <w:proofErr w:type="gramEnd"/>
-            <w:r>
-              <w:rPr>
-                <w:rStyle w:val="span"/>
-                <w:rFonts w:ascii="Century Gothic" w:eastAsia="Century Gothic" w:hAnsi="Century Gothic" w:cs="Century Gothic"/>
-                <w:color w:val="494C4E"/>
-                <w:sz w:val="22"/>
-                <w:szCs w:val="22"/>
-              </w:rPr>
-              <w:t xml:space="preserve"> and enhancing operations.</w:t>
+              <w:t>Worked diligently to resolve unique and recurring complaints, promoting loyalty and enhancing operations.</w:t>
             </w:r>
           </w:p>
           <w:p>
@@ -2139,18 +1973,7 @@
                 <w:sz w:val="22"/>
                 <w:szCs w:val="22"/>
               </w:rPr>
-              <w:t xml:space="preserve">Store </w:t>
-            </w:r>
-            <w:proofErr w:type="gramStart"/>
-            <w:r>
-              <w:rPr>
-                <w:rStyle w:val="jobtitle"/>
-                <w:rFonts w:ascii="Century Gothic" w:eastAsia="Century Gothic" w:hAnsi="Century Gothic" w:cs="Century Gothic"/>
-                <w:color w:val="494C4E"/>
-                <w:sz w:val="22"/>
-                <w:szCs w:val="22"/>
-              </w:rPr>
-              <w:t>Manager</w:t>
+              <w:t>Store Manager</w:t>
             </w:r>
             <w:r>
               <w:rPr>
@@ -2160,18 +1983,7 @@
                 <w:sz w:val="22"/>
                 <w:szCs w:val="22"/>
               </w:rPr>
-              <w:t>  |</w:t>
-            </w:r>
-            <w:proofErr w:type="gramEnd"/>
-            <w:r>
-              <w:rPr>
-                <w:rStyle w:val="sprtr"/>
-                <w:rFonts w:ascii="Century Gothic" w:eastAsia="Century Gothic" w:hAnsi="Century Gothic" w:cs="Century Gothic"/>
-                <w:color w:val="494C4E"/>
-                <w:sz w:val="22"/>
-                <w:szCs w:val="22"/>
-              </w:rPr>
-              <w:t>  </w:t>
+              <w:t>  |  </w:t>
             </w:r>
             <w:r>
               <w:rPr>
@@ -2212,15 +2024,6 @@
                 <w:szCs w:val="22"/>
               </w:rPr>
               <w:tab/>
-            </w:r>
-            <w:r>
-              <w:rPr>
-                <w:rStyle w:val="datesWrapper"/>
-                <w:rFonts w:ascii="Century Gothic" w:eastAsia="Century Gothic" w:hAnsi="Century Gothic" w:cs="Century Gothic"/>
-                <w:color w:val="494C4E"/>
-                <w:sz w:val="22"/>
-                <w:szCs w:val="22"/>
-              </w:rPr>
               <w:t xml:space="preserve"> </w:t>
             </w:r>
             <w:r>
@@ -2289,27 +2092,7 @@
                 <w:sz w:val="22"/>
                 <w:szCs w:val="22"/>
               </w:rPr>
-              <w:t xml:space="preserve">Utilized </w:t>
-            </w:r>
-            <w:r>
-              <w:rPr>
-                <w:rStyle w:val="span"/>
-                <w:rFonts w:ascii="Century Gothic" w:eastAsia="Century Gothic" w:hAnsi="Century Gothic" w:cs="Century Gothic"/>
-                <w:color w:val="494C4E"/>
-                <w:sz w:val="22"/>
-                <w:szCs w:val="22"/>
-              </w:rPr>
-              <w:t>research and analytical skills by analyzing sales trends and profit and loss reports to develop marketing initiatives and marketing strategies, most notably the "trade bag" which lead to a 10% sales and trade of pre-owned gaming and consumer electronics gr</w:t>
-            </w:r>
-            <w:r>
-              <w:rPr>
-                <w:rStyle w:val="span"/>
-                <w:rFonts w:ascii="Century Gothic" w:eastAsia="Century Gothic" w:hAnsi="Century Gothic" w:cs="Century Gothic"/>
-                <w:color w:val="494C4E"/>
-                <w:sz w:val="22"/>
-                <w:szCs w:val="22"/>
-              </w:rPr>
-              <w:t>owth from the previous year.</w:t>
+              <w:t>Utilized research and analytical skills by analyzing sales trends and profit and loss reports to develop marketing initiatives and marketing strategies, most notably the "trade bag" which lead to a 10% sales and trade of pre-owned gaming and consumer electronics growth from the previous year.</w:t>
             </w:r>
           </w:p>
           <w:p>
@@ -2337,29 +2120,7 @@
                 <w:sz w:val="22"/>
                 <w:szCs w:val="22"/>
               </w:rPr>
-              <w:t xml:space="preserve">Through successfully driving sales, recorded annual sales </w:t>
-            </w:r>
-            <w:proofErr w:type="gramStart"/>
-            <w:r>
-              <w:rPr>
-                <w:rStyle w:val="span"/>
-                <w:rFonts w:ascii="Century Gothic" w:eastAsia="Century Gothic" w:hAnsi="Century Gothic" w:cs="Century Gothic"/>
-                <w:color w:val="494C4E"/>
-                <w:sz w:val="22"/>
-                <w:szCs w:val="22"/>
-              </w:rPr>
-              <w:t>in excess of</w:t>
-            </w:r>
-            <w:proofErr w:type="gramEnd"/>
-            <w:r>
-              <w:rPr>
-                <w:rStyle w:val="span"/>
-                <w:rFonts w:ascii="Century Gothic" w:eastAsia="Century Gothic" w:hAnsi="Century Gothic" w:cs="Century Gothic"/>
-                <w:color w:val="494C4E"/>
-                <w:sz w:val="22"/>
-                <w:szCs w:val="22"/>
-              </w:rPr>
-              <w:t xml:space="preserve"> $1</w:t>
+              <w:t>Through successfully driving sales, recorded annual sales in excess of $1</w:t>
             </w:r>
             <w:r>
               <w:rPr>
@@ -2398,29 +2159,7 @@
                 <w:sz w:val="22"/>
                 <w:szCs w:val="22"/>
               </w:rPr>
-              <w:t xml:space="preserve">Promoted team collaboration, </w:t>
-            </w:r>
-            <w:proofErr w:type="gramStart"/>
-            <w:r>
-              <w:rPr>
-                <w:rStyle w:val="span"/>
-                <w:rFonts w:ascii="Century Gothic" w:eastAsia="Century Gothic" w:hAnsi="Century Gothic" w:cs="Century Gothic"/>
-                <w:color w:val="494C4E"/>
-                <w:sz w:val="22"/>
-                <w:szCs w:val="22"/>
-              </w:rPr>
-              <w:t>performance</w:t>
-            </w:r>
-            <w:proofErr w:type="gramEnd"/>
-            <w:r>
-              <w:rPr>
-                <w:rStyle w:val="span"/>
-                <w:rFonts w:ascii="Century Gothic" w:eastAsia="Century Gothic" w:hAnsi="Century Gothic" w:cs="Century Gothic"/>
-                <w:color w:val="494C4E"/>
-                <w:sz w:val="22"/>
-                <w:szCs w:val="22"/>
-              </w:rPr>
-              <w:t xml:space="preserve"> and efficiency by fostering</w:t>
+              <w:t>Promoted team collaboration, performance and efficiency by fostering</w:t>
             </w:r>
             <w:r>
               <w:rPr>
@@ -2460,18 +2199,7 @@
                 <w:sz w:val="22"/>
                 <w:szCs w:val="22"/>
               </w:rPr>
-              <w:t xml:space="preserve">Assistant Store </w:t>
-            </w:r>
-            <w:proofErr w:type="gramStart"/>
-            <w:r>
-              <w:rPr>
-                <w:rStyle w:val="jobtitle"/>
-                <w:rFonts w:ascii="Century Gothic" w:eastAsia="Century Gothic" w:hAnsi="Century Gothic" w:cs="Century Gothic"/>
-                <w:color w:val="494C4E"/>
-                <w:sz w:val="22"/>
-                <w:szCs w:val="22"/>
-              </w:rPr>
-              <w:t>Manager</w:t>
+              <w:t>Assistant Store Manager</w:t>
             </w:r>
             <w:r>
               <w:rPr>
@@ -2481,28 +2209,7 @@
                 <w:sz w:val="22"/>
                 <w:szCs w:val="22"/>
               </w:rPr>
-              <w:t>  |</w:t>
-            </w:r>
-            <w:proofErr w:type="gramEnd"/>
-            <w:r>
-              <w:rPr>
-                <w:rStyle w:val="sprtr"/>
-                <w:rFonts w:ascii="Century Gothic" w:eastAsia="Century Gothic" w:hAnsi="Century Gothic" w:cs="Century Gothic"/>
-                <w:color w:val="494C4E"/>
-                <w:sz w:val="22"/>
-                <w:szCs w:val="22"/>
-              </w:rPr>
-              <w:t> </w:t>
-            </w:r>
-            <w:r>
-              <w:rPr>
-                <w:rStyle w:val="sprtr"/>
-                <w:rFonts w:ascii="Century Gothic" w:eastAsia="Century Gothic" w:hAnsi="Century Gothic" w:cs="Century Gothic"/>
-                <w:color w:val="494C4E"/>
-                <w:sz w:val="22"/>
-                <w:szCs w:val="22"/>
-              </w:rPr>
-              <w:t> </w:t>
+              <w:t>  |  </w:t>
             </w:r>
             <w:r>
               <w:rPr>
@@ -2553,15 +2260,6 @@
                 <w:szCs w:val="22"/>
               </w:rPr>
               <w:tab/>
-            </w:r>
-            <w:r>
-              <w:rPr>
-                <w:rStyle w:val="datesWrapper"/>
-                <w:rFonts w:ascii="Century Gothic" w:eastAsia="Century Gothic" w:hAnsi="Century Gothic" w:cs="Century Gothic"/>
-                <w:color w:val="494C4E"/>
-                <w:sz w:val="22"/>
-                <w:szCs w:val="22"/>
-              </w:rPr>
               <w:t xml:space="preserve"> </w:t>
             </w:r>
             <w:r>
@@ -2684,97 +2382,6 @@
           <w:p>
             <w:pPr>
               <w:pStyle w:val="paddedblockline"/>
-              <w:tabs>
-                <w:tab w:val="right" w:pos="8900"/>
-              </w:tabs>
-              <w:spacing w:line="300" w:lineRule="atLeast"/>
-              <w:rPr>
-                <w:rStyle w:val="divsectionbody"/>
-                <w:rFonts w:ascii="Century Gothic" w:eastAsia="Century Gothic" w:hAnsi="Century Gothic" w:cs="Century Gothic"/>
-                <w:color w:val="494C4E"/>
-                <w:sz w:val="22"/>
-                <w:szCs w:val="22"/>
-              </w:rPr>
-            </w:pPr>
-            <w:r>
-              <w:rPr>
-                <w:rStyle w:val="span"/>
-                <w:rFonts w:ascii="Century Gothic" w:eastAsia="Century Gothic" w:hAnsi="Century Gothic" w:cs="Century Gothic"/>
-                <w:color w:val="494C4E"/>
-                <w:sz w:val="22"/>
-                <w:szCs w:val="22"/>
-              </w:rPr>
-              <w:t xml:space="preserve">University </w:t>
-            </w:r>
-            <w:proofErr w:type="gramStart"/>
-            <w:r>
-              <w:rPr>
-                <w:rStyle w:val="span"/>
-                <w:rFonts w:ascii="Century Gothic" w:eastAsia="Century Gothic" w:hAnsi="Century Gothic" w:cs="Century Gothic"/>
-                <w:color w:val="494C4E"/>
-                <w:sz w:val="22"/>
-                <w:szCs w:val="22"/>
-              </w:rPr>
-              <w:t>Of</w:t>
-            </w:r>
-            <w:proofErr w:type="gramEnd"/>
-            <w:r>
-              <w:rPr>
-                <w:rStyle w:val="span"/>
-                <w:rFonts w:ascii="Century Gothic" w:eastAsia="Century Gothic" w:hAnsi="Century Gothic" w:cs="Century Gothic"/>
-                <w:color w:val="494C4E"/>
-                <w:sz w:val="22"/>
-                <w:szCs w:val="22"/>
-              </w:rPr>
-              <w:t xml:space="preserve"> Minnesota Duluth, Duluth, MN</w:t>
-            </w:r>
-            <w:r>
-              <w:rPr>
-                <w:rStyle w:val="divsectionbody"/>
-                <w:rFonts w:ascii="Century Gothic" w:eastAsia="Century Gothic" w:hAnsi="Century Gothic" w:cs="Century Gothic"/>
-                <w:color w:val="494C4E"/>
-                <w:sz w:val="22"/>
-                <w:szCs w:val="22"/>
-              </w:rPr>
-              <w:t xml:space="preserve"> </w:t>
-            </w:r>
-          </w:p>
-          <w:p>
-            <w:pPr>
-              <w:pStyle w:val="paddedblockline"/>
-              <w:spacing w:line="300" w:lineRule="atLeast"/>
-              <w:rPr>
-                <w:rStyle w:val="divsectionbody"/>
-                <w:rFonts w:ascii="Century Gothic" w:eastAsia="Century Gothic" w:hAnsi="Century Gothic" w:cs="Century Gothic"/>
-                <w:color w:val="494C4E"/>
-                <w:sz w:val="22"/>
-                <w:szCs w:val="22"/>
-              </w:rPr>
-            </w:pPr>
-            <w:r>
-              <w:rPr>
-                <w:rStyle w:val="degree"/>
-                <w:rFonts w:ascii="Century Gothic" w:eastAsia="Century Gothic" w:hAnsi="Century Gothic" w:cs="Century Gothic"/>
-                <w:color w:val="494C4E"/>
-                <w:sz w:val="22"/>
-                <w:szCs w:val="22"/>
-              </w:rPr>
-              <w:t>Bachelor of Arts</w:t>
-            </w:r>
-            <w:r>
-              <w:rPr>
-                <w:rStyle w:val="span"/>
-                <w:rFonts w:ascii="Century Gothic" w:eastAsia="Century Gothic" w:hAnsi="Century Gothic" w:cs="Century Gothic"/>
-                <w:color w:val="494C4E"/>
-                <w:sz w:val="22"/>
-                <w:szCs w:val="22"/>
-              </w:rPr>
-              <w:t>: Marketing</w:t>
-            </w:r>
-          </w:p>
-          <w:p>
-            <w:pPr>
-              <w:pStyle w:val="paddedblockline"/>
               <w:pBdr>
                 <w:top w:val="none" w:sz="0" w:space="10" w:color="auto"/>
               </w:pBdr>
@@ -2798,10 +2405,26 @@
                 <w:sz w:val="22"/>
                 <w:szCs w:val="22"/>
               </w:rPr>
-              <w:t xml:space="preserve">University </w:t>
-            </w:r>
-            <w:proofErr w:type="gramStart"/>
-            <w:r>
+              <w:t>University Of Minnesota - Twin Cities, Saint Paul, MN</w:t>
+            </w:r>
+            <w:r>
+              <w:rPr>
+                <w:rStyle w:val="divsectionbody"/>
+                <w:rFonts w:ascii="Century Gothic" w:eastAsia="Century Gothic" w:hAnsi="Century Gothic" w:cs="Century Gothic"/>
+                <w:color w:val="494C4E"/>
+                <w:sz w:val="22"/>
+                <w:szCs w:val="22"/>
+              </w:rPr>
+              <w:t xml:space="preserve"> </w:t>
+            </w:r>
+          </w:p>
+          <w:p>
+            <w:pPr>
+              <w:pStyle w:val="paddedblockline"/>
+              <w:tabs>
+                <w:tab w:val="right" w:pos="8900"/>
+              </w:tabs>
+              <w:spacing w:line="300" w:lineRule="atLeast"/>
               <w:rPr>
                 <w:rStyle w:val="span"/>
                 <w:rFonts w:ascii="Century Gothic" w:eastAsia="Century Gothic" w:hAnsi="Century Gothic" w:cs="Century Gothic"/>
@@ -2809,9 +2432,7 @@
                 <w:sz w:val="22"/>
                 <w:szCs w:val="22"/>
               </w:rPr>
-              <w:t>Of</w:t>
-            </w:r>
-            <w:proofErr w:type="gramEnd"/>
+            </w:pPr>
             <w:r>
               <w:rPr>
                 <w:rStyle w:val="span"/>
@@ -2820,7 +2441,49 @@
                 <w:sz w:val="22"/>
                 <w:szCs w:val="22"/>
               </w:rPr>
-              <w:t xml:space="preserve"> Minnesota - Twin Cities, Saint Paul, MN</w:t>
+              <w:t>Certificate, Full Stack Web Development</w:t>
+            </w:r>
+          </w:p>
+          <w:p>
+            <w:pPr>
+              <w:pStyle w:val="paddedblockline"/>
+              <w:tabs>
+                <w:tab w:val="right" w:pos="8900"/>
+              </w:tabs>
+              <w:spacing w:line="300" w:lineRule="atLeast"/>
+              <w:rPr>
+                <w:rStyle w:val="span"/>
+                <w:rFonts w:ascii="Century Gothic" w:eastAsia="Century Gothic" w:hAnsi="Century Gothic" w:cs="Century Gothic"/>
+                <w:color w:val="494C4E"/>
+                <w:sz w:val="22"/>
+                <w:szCs w:val="22"/>
+              </w:rPr>
+            </w:pPr>
+          </w:p>
+          <w:p>
+            <w:pPr>
+              <w:pStyle w:val="paddedblockline"/>
+              <w:tabs>
+                <w:tab w:val="right" w:pos="8900"/>
+              </w:tabs>
+              <w:spacing w:line="300" w:lineRule="atLeast"/>
+              <w:rPr>
+                <w:rStyle w:val="divsectionbody"/>
+                <w:rFonts w:ascii="Century Gothic" w:eastAsia="Century Gothic" w:hAnsi="Century Gothic" w:cs="Century Gothic"/>
+                <w:color w:val="494C4E"/>
+                <w:sz w:val="22"/>
+                <w:szCs w:val="22"/>
+              </w:rPr>
+            </w:pPr>
+            <w:r>
+              <w:rPr>
+                <w:rStyle w:val="span"/>
+                <w:rFonts w:ascii="Century Gothic" w:eastAsia="Century Gothic" w:hAnsi="Century Gothic" w:cs="Century Gothic"/>
+                <w:color w:val="494C4E"/>
+                <w:sz w:val="22"/>
+                <w:szCs w:val="22"/>
+              </w:rPr>
+              <w:t>University Of Minnesota Duluth, Duluth, MN</w:t>
             </w:r>
             <w:r>
               <w:rPr>
@@ -2847,14 +2510,37 @@
             </w:pPr>
             <w:r>
               <w:rPr>
+                <w:rStyle w:val="degree"/>
+                <w:rFonts w:ascii="Century Gothic" w:eastAsia="Century Gothic" w:hAnsi="Century Gothic" w:cs="Century Gothic"/>
+                <w:color w:val="494C4E"/>
+                <w:sz w:val="22"/>
+                <w:szCs w:val="22"/>
+              </w:rPr>
+              <w:t>Bachelor of Arts</w:t>
+            </w:r>
+            <w:r>
+              <w:rPr>
                 <w:rStyle w:val="span"/>
                 <w:rFonts w:ascii="Century Gothic" w:eastAsia="Century Gothic" w:hAnsi="Century Gothic" w:cs="Century Gothic"/>
                 <w:color w:val="494C4E"/>
                 <w:sz w:val="22"/>
                 <w:szCs w:val="22"/>
               </w:rPr>
-              <w:t>Certificate, Full Stack Web Development</w:t>
-            </w:r>
+              <w:t>: Marketing</w:t>
+            </w:r>
+          </w:p>
+          <w:p>
+            <w:pPr>
+              <w:pStyle w:val="paddedblockline"/>
+              <w:spacing w:line="300" w:lineRule="atLeast"/>
+              <w:rPr>
+                <w:rStyle w:val="divsectionbody"/>
+                <w:rFonts w:ascii="Century Gothic" w:eastAsia="Century Gothic" w:hAnsi="Century Gothic" w:cs="Century Gothic"/>
+                <w:color w:val="494C4E"/>
+                <w:sz w:val="22"/>
+                <w:szCs w:val="22"/>
+              </w:rPr>
+            </w:pPr>
           </w:p>
         </w:tc>
       </w:tr>
@@ -2866,168 +2552,6 @@
         </w:rPr>
       </w:pPr>
     </w:p>
-    <w:tbl>
-      <w:tblPr>
-        <w:tblStyle w:val="divdocumentdivsectiontable"/>
-        <w:tblW w:w="0" w:type="auto"/>
-        <w:tblCellSpacing w:w="0" w:type="dxa"/>
-        <w:shd w:val="clear" w:color="auto" w:fill="FFFFFF"/>
-        <w:tblLayout w:type="fixed"/>
-        <w:tblCellMar>
-          <w:left w:w="0" w:type="dxa"/>
-          <w:right w:w="0" w:type="dxa"/>
-        </w:tblCellMar>
-        <w:tblLook w:val="05E0" w:firstRow="1" w:lastRow="1" w:firstColumn="1" w:lastColumn="1" w:noHBand="0" w:noVBand="1"/>
-      </w:tblPr>
-      <w:tblGrid>
-        <w:gridCol w:w="2800"/>
-        <w:gridCol w:w="8920"/>
-      </w:tblGrid>
-      <w:tr>
-        <w:trPr>
-          <w:tblCellSpacing w:w="0" w:type="dxa"/>
-        </w:trPr>
-        <w:tc>
-          <w:tcPr>
-            <w:tcW w:w="2800" w:type="dxa"/>
-            <w:tcMar>
-              <w:top w:w="400" w:type="dxa"/>
-              <w:left w:w="0" w:type="dxa"/>
-              <w:bottom w:w="0" w:type="dxa"/>
-              <w:right w:w="0" w:type="dxa"/>
-            </w:tcMar>
-            <w:hideMark/>
-          </w:tcPr>
-          <w:p>
-            <w:pPr>
-              <w:pStyle w:val="divdocumentdivsectiontitle"/>
-              <w:ind w:right="500"/>
-              <w:jc w:val="right"/>
-              <w:rPr>
-                <w:rStyle w:val="divheading"/>
-                <w:rFonts w:ascii="Century Gothic" w:eastAsia="Century Gothic" w:hAnsi="Century Gothic" w:cs="Century Gothic"/>
-                <w:b/>
-                <w:bCs/>
-              </w:rPr>
-            </w:pPr>
-            <w:r>
-              <w:rPr>
-                <w:rStyle w:val="divheading"/>
-                <w:rFonts w:ascii="Century Gothic" w:eastAsia="Century Gothic" w:hAnsi="Century Gothic" w:cs="Century Gothic"/>
-                <w:b/>
-                <w:bCs/>
-              </w:rPr>
-              <w:t>Awards</w:t>
-            </w:r>
-          </w:p>
-        </w:tc>
-        <w:tc>
-          <w:tcPr>
-            <w:tcW w:w="8920" w:type="dxa"/>
-            <w:tcMar>
-              <w:top w:w="400" w:type="dxa"/>
-              <w:left w:w="0" w:type="dxa"/>
-              <w:bottom w:w="0" w:type="dxa"/>
-              <w:right w:w="0" w:type="dxa"/>
-            </w:tcMar>
-            <w:hideMark/>
-          </w:tcPr>
-          <w:p>
-            <w:pPr>
-              <w:pStyle w:val="divdocumentulli"/>
-              <w:numPr>
-                <w:ilvl w:val="0"/>
-                <w:numId w:val="10"/>
-              </w:numPr>
-              <w:pBdr>
-                <w:left w:val="none" w:sz="0" w:space="0" w:color="auto"/>
-              </w:pBdr>
-              <w:spacing w:line="300" w:lineRule="atLeast"/>
-              <w:ind w:left="660" w:hanging="361"/>
-              <w:rPr>
-                <w:rStyle w:val="divsectionbody"/>
-                <w:rFonts w:ascii="Century Gothic" w:eastAsia="Century Gothic" w:hAnsi="Century Gothic" w:cs="Century Gothic"/>
-                <w:color w:val="494C4E"/>
-                <w:sz w:val="22"/>
-                <w:szCs w:val="22"/>
-              </w:rPr>
-            </w:pPr>
-            <w:proofErr w:type="gramStart"/>
-            <w:r>
-              <w:rPr>
-                <w:rStyle w:val="divsectionbody"/>
-                <w:rFonts w:ascii="Century Gothic" w:eastAsia="Century Gothic" w:hAnsi="Century Gothic" w:cs="Century Gothic"/>
-                <w:color w:val="494C4E"/>
-                <w:sz w:val="22"/>
-                <w:szCs w:val="22"/>
-              </w:rPr>
-              <w:t>Personally</w:t>
-            </w:r>
-            <w:proofErr w:type="gramEnd"/>
-            <w:r>
-              <w:rPr>
-                <w:rStyle w:val="divsectionbody"/>
-                <w:rFonts w:ascii="Century Gothic" w:eastAsia="Century Gothic" w:hAnsi="Century Gothic" w:cs="Century Gothic"/>
-                <w:color w:val="494C4E"/>
-                <w:sz w:val="22"/>
-                <w:szCs w:val="22"/>
-              </w:rPr>
-              <w:t xml:space="preserve"> awarded </w:t>
-            </w:r>
-            <w:proofErr w:type="spellStart"/>
-            <w:r>
-              <w:rPr>
-                <w:rStyle w:val="divsectionbody"/>
-                <w:rFonts w:ascii="Century Gothic" w:eastAsia="Century Gothic" w:hAnsi="Century Gothic" w:cs="Century Gothic"/>
-                <w:color w:val="494C4E"/>
-                <w:sz w:val="22"/>
-                <w:szCs w:val="22"/>
-              </w:rPr>
-              <w:t>Gamestop's</w:t>
-            </w:r>
-            <w:proofErr w:type="spellEnd"/>
-            <w:r>
-              <w:rPr>
-                <w:rStyle w:val="divsectionbody"/>
-                <w:rFonts w:ascii="Century Gothic" w:eastAsia="Century Gothic" w:hAnsi="Century Gothic" w:cs="Century Gothic"/>
-                <w:color w:val="494C4E"/>
-                <w:sz w:val="22"/>
-                <w:szCs w:val="22"/>
-              </w:rPr>
-              <w:t xml:space="preserve"> highest honor, The Gold Standard, in customer service.</w:t>
-            </w:r>
-          </w:p>
-          <w:p>
-            <w:pPr>
-              <w:pStyle w:val="divdocumentulli"/>
-              <w:numPr>
-                <w:ilvl w:val="0"/>
-                <w:numId w:val="10"/>
-              </w:numPr>
-              <w:spacing w:line="300" w:lineRule="atLeast"/>
-              <w:ind w:left="660" w:hanging="361"/>
-              <w:rPr>
-                <w:rStyle w:val="divsectionbody"/>
-                <w:rFonts w:ascii="Century Gothic" w:eastAsia="Century Gothic" w:hAnsi="Century Gothic" w:cs="Century Gothic"/>
-                <w:color w:val="494C4E"/>
-                <w:sz w:val="22"/>
-                <w:szCs w:val="22"/>
-              </w:rPr>
-            </w:pPr>
-            <w:r>
-              <w:rPr>
-                <w:rStyle w:val="divsectionbody"/>
-                <w:rFonts w:ascii="Century Gothic" w:eastAsia="Century Gothic" w:hAnsi="Century Gothic" w:cs="Century Gothic"/>
-                <w:color w:val="494C4E"/>
-                <w:sz w:val="22"/>
-                <w:szCs w:val="22"/>
-              </w:rPr>
-              <w:t>Won sales contest to earn a trip to Ireland</w:t>
-            </w:r>
-          </w:p>
-        </w:tc>
-      </w:tr>
-    </w:tbl>
     <w:p>
       <w:pPr>
         <w:rPr>
@@ -4618,7 +4142,7 @@
     <w:lsdException w:name="Table Web 2" w:semiHidden="1" w:unhideWhenUsed="1"/>
     <w:lsdException w:name="Table Web 3" w:semiHidden="1" w:unhideWhenUsed="1"/>
     <w:lsdException w:name="Balloon Text" w:semiHidden="1" w:unhideWhenUsed="1"/>
-    <w:lsdException w:name="Table Grid" w:semiHidden="1" w:uiPriority="59" w:unhideWhenUsed="1"/>
+    <w:lsdException w:name="Table Grid" w:uiPriority="59"/>
     <w:lsdException w:name="Table Theme" w:semiHidden="1" w:unhideWhenUsed="1"/>
     <w:lsdException w:name="Placeholder Text" w:semiHidden="1"/>
     <w:lsdException w:name="No Spacing" w:uiPriority="1" w:qFormat="1"/>

</xml_diff>